<commit_message>
Minor changes in formatting
</commit_message>
<xml_diff>
--- a/Mental Health Research.docx
+++ b/Mental Health Research.docx
@@ -13,7 +13,13 @@
         <w:rPr>
           <w:rFonts w:cstheme="majorHAnsi"/>
         </w:rPr>
-        <w:t>Problem I have experienced:-</w:t>
+        <w:t>The problem</w:t>
+      </w:r>
+      <w:r>
+        <w:rPr>
+          <w:rFonts w:cstheme="majorHAnsi"/>
+        </w:rPr>
+        <w:t xml:space="preserve"> I have experienced:-</w:t>
       </w:r>
     </w:p>
     <w:p>
@@ -85,6 +91,8 @@
         </w:rPr>
         <w:t>Some existing solutions in the market:-</w:t>
       </w:r>
+      <w:bookmarkStart w:id="0" w:name="_GoBack"/>
+      <w:bookmarkEnd w:id="0"/>
       <w:r>
         <w:rPr>
           <w:rStyle w:val="TitleChar"/>
@@ -232,14 +240,7 @@
           <w:rFonts w:cstheme="majorHAnsi"/>
           <w:color w:val="000000" w:themeColor="text1"/>
         </w:rPr>
-        <w:t xml:space="preserve">: </w:t>
-      </w:r>
-      <w:r>
-        <w:rPr>
-          <w:rFonts w:cstheme="majorHAnsi"/>
-          <w:color w:val="000000" w:themeColor="text1"/>
-        </w:rPr>
-        <w:t xml:space="preserve"> </w:t>
+        <w:t xml:space="preserve">:  </w:t>
       </w:r>
       <w:r>
         <w:rPr>
@@ -579,25 +580,7 @@
           <w:sz w:val="32"/>
           <w:szCs w:val="32"/>
         </w:rPr>
-        <w:t xml:space="preserve"> that interacts with users in a </w:t>
-      </w:r>
-      <w:proofErr w:type="gramStart"/>
-      <w:r>
-        <w:rPr>
-          <w:rFonts w:asciiTheme="majorHAnsi" w:hAnsiTheme="majorHAnsi" w:cstheme="majorHAnsi"/>
-          <w:sz w:val="32"/>
-          <w:szCs w:val="32"/>
-        </w:rPr>
-        <w:t>natural</w:t>
-      </w:r>
-      <w:proofErr w:type="gramEnd"/>
-      <w:r>
-        <w:rPr>
-          <w:rFonts w:asciiTheme="majorHAnsi" w:hAnsiTheme="majorHAnsi" w:cstheme="majorHAnsi"/>
-          <w:sz w:val="32"/>
-          <w:szCs w:val="32"/>
-        </w:rPr>
-        <w:t xml:space="preserve"> and empathetic manner.</w:t>
+        <w:t xml:space="preserve"> that interacts with users in a natural and empathetic manner.</w:t>
       </w:r>
     </w:p>
     <w:p>
@@ -747,8 +730,6 @@
         </w:rPr>
         <w:t xml:space="preserve"> suggests articles, exercises, and resources based on the user’s emotional state and history.</w:t>
       </w:r>
-      <w:bookmarkStart w:id="0" w:name="_GoBack"/>
-      <w:bookmarkEnd w:id="0"/>
     </w:p>
     <w:p>
       <w:pPr>

</xml_diff>